<commit_message>
Update page numbers and table titles in documentation for clarity
</commit_message>
<xml_diff>
--- a/Page 11.docx
+++ b/Page 11.docx
@@ -2762,10 +2762,20 @@
       <w:r>
         <w:rPr>
           <w:rFonts w:ascii="Times New Roman" w:hAnsi="Times New Roman"/>
-          <w:sz w:val="24"/>
-          <w:szCs w:val="24"/>
-        </w:rPr>
-        <w:t xml:space="preserve">Table </w:t>
+          <w:b/>
+          <w:bCs/>
+          <w:sz w:val="24"/>
+          <w:szCs w:val="24"/>
+        </w:rPr>
+        <w:t>Table</w:t>
+      </w:r>
+      <w:r>
+        <w:rPr>
+          <w:rFonts w:ascii="Times New Roman" w:hAnsi="Times New Roman"/>
+          <w:sz w:val="24"/>
+          <w:szCs w:val="24"/>
+        </w:rPr>
+        <w:t xml:space="preserve"> </w:t>
       </w:r>
       <w:r>
         <w:rPr>

</xml_diff>